<commit_message>
edits so that all SWMM treatments run properly
</commit_message>
<xml_diff>
--- a/SWMM_code_notes.docx
+++ b/SWMM_code_notes.docx
@@ -3479,16 +3479,7 @@
           <w:sz w:val="22"/>
           <w:szCs w:val="22"/>
         </w:rPr>
-        <w:t xml:space="preserve"> as global variable</w:t>
-      </w:r>
-      <w:r>
-        <w:rPr>
-          <w:rFonts w:ascii="Calibri" w:eastAsia="Times New Roman" w:hAnsi="Calibri" w:cs="Calibri"/>
-          <w:color w:val="000000" w:themeColor="text1"/>
-          <w:sz w:val="22"/>
-          <w:szCs w:val="22"/>
-        </w:rPr>
-        <w:t xml:space="preserve"> to </w:t>
+        <w:t xml:space="preserve"> as global variable to </w:t>
       </w:r>
       <w:proofErr w:type="spellStart"/>
       <w:r>
@@ -3820,7 +3811,16 @@
           <w:sz w:val="22"/>
           <w:szCs w:val="22"/>
         </w:rPr>
-        <w:t xml:space="preserve"> (PySWMM)</w:t>
+        <w:t xml:space="preserve"> </w:t>
+      </w:r>
+      <w:r>
+        <w:rPr>
+          <w:rFonts w:ascii="Calibri" w:hAnsi="Calibri" w:cs="Calibri"/>
+          <w:color w:val="000000" w:themeColor="text1"/>
+          <w:sz w:val="22"/>
+          <w:szCs w:val="22"/>
+        </w:rPr>
+        <w:t>nodes</w:t>
       </w:r>
     </w:p>
     <w:p>
@@ -3976,43 +3976,7 @@
           <w:sz w:val="22"/>
           <w:szCs w:val="22"/>
         </w:rPr>
-        <w:t>Lines 20</w:t>
-      </w:r>
-      <w:r>
-        <w:rPr>
-          <w:rFonts w:ascii="Calibri" w:hAnsi="Calibri" w:cs="Calibri"/>
-          <w:color w:val="000000" w:themeColor="text1"/>
-          <w:sz w:val="22"/>
-          <w:szCs w:val="22"/>
-        </w:rPr>
-        <w:t>91</w:t>
-      </w:r>
-      <w:r>
-        <w:rPr>
-          <w:rFonts w:ascii="Calibri" w:hAnsi="Calibri" w:cs="Calibri"/>
-          <w:color w:val="000000" w:themeColor="text1"/>
-          <w:sz w:val="22"/>
-          <w:szCs w:val="22"/>
-        </w:rPr>
-        <w:t>-2</w:t>
-      </w:r>
-      <w:r>
-        <w:rPr>
-          <w:rFonts w:ascii="Calibri" w:hAnsi="Calibri" w:cs="Calibri"/>
-          <w:color w:val="000000" w:themeColor="text1"/>
-          <w:sz w:val="22"/>
-          <w:szCs w:val="22"/>
-        </w:rPr>
-        <w:t>102</w:t>
-      </w:r>
-      <w:r>
-        <w:rPr>
-          <w:rFonts w:ascii="Calibri" w:hAnsi="Calibri" w:cs="Calibri"/>
-          <w:color w:val="000000" w:themeColor="text1"/>
-          <w:sz w:val="22"/>
-          <w:szCs w:val="22"/>
-        </w:rPr>
-        <w:t xml:space="preserve">: added function </w:t>
+        <w:t xml:space="preserve">Lines 2104-2114: added function </w:t>
       </w:r>
       <w:proofErr w:type="spellStart"/>
       <w:r>
@@ -4022,25 +3986,7 @@
           <w:sz w:val="22"/>
           <w:szCs w:val="22"/>
         </w:rPr>
-        <w:t>get</w:t>
-      </w:r>
-      <w:r>
-        <w:rPr>
-          <w:rFonts w:ascii="Calibri" w:hAnsi="Calibri" w:cs="Calibri"/>
-          <w:color w:val="000000" w:themeColor="text1"/>
-          <w:sz w:val="22"/>
-          <w:szCs w:val="22"/>
-        </w:rPr>
-        <w:t>Link</w:t>
-      </w:r>
-      <w:r>
-        <w:rPr>
-          <w:rFonts w:ascii="Calibri" w:hAnsi="Calibri" w:cs="Calibri"/>
-          <w:color w:val="000000" w:themeColor="text1"/>
-          <w:sz w:val="22"/>
-          <w:szCs w:val="22"/>
-        </w:rPr>
-        <w:t>Pollutant</w:t>
+        <w:t>setNodePollutant</w:t>
       </w:r>
       <w:proofErr w:type="spellEnd"/>
       <w:r>
@@ -4051,6 +3997,30 @@
           <w:szCs w:val="22"/>
         </w:rPr>
         <w:t>()</w:t>
+      </w:r>
+    </w:p>
+    <w:p>
+      <w:pPr>
+        <w:pStyle w:val="ListParagraph"/>
+        <w:numPr>
+          <w:ilvl w:val="0"/>
+          <w:numId w:val="10"/>
+        </w:numPr>
+        <w:rPr>
+          <w:rFonts w:ascii="Calibri" w:hAnsi="Calibri" w:cs="Calibri"/>
+          <w:color w:val="000000" w:themeColor="text1"/>
+          <w:sz w:val="22"/>
+          <w:szCs w:val="22"/>
+        </w:rPr>
+      </w:pPr>
+      <w:r>
+        <w:rPr>
+          <w:rFonts w:ascii="Calibri" w:hAnsi="Calibri" w:cs="Calibri"/>
+          <w:color w:val="000000" w:themeColor="text1"/>
+          <w:sz w:val="22"/>
+          <w:szCs w:val="22"/>
+        </w:rPr>
+        <w:t>swmm5.py: links</w:t>
       </w:r>
     </w:p>
     <w:p>
@@ -4074,34 +4044,34 @@
           <w:sz w:val="22"/>
           <w:szCs w:val="22"/>
         </w:rPr>
-        <w:t>Lines 2</w:t>
-      </w:r>
-      <w:r>
-        <w:rPr>
-          <w:rFonts w:ascii="Calibri" w:hAnsi="Calibri" w:cs="Calibri"/>
-          <w:color w:val="000000" w:themeColor="text1"/>
-          <w:sz w:val="22"/>
-          <w:szCs w:val="22"/>
-        </w:rPr>
-        <w:t>104</w:t>
-      </w:r>
-      <w:r>
-        <w:rPr>
-          <w:rFonts w:ascii="Calibri" w:hAnsi="Calibri" w:cs="Calibri"/>
-          <w:color w:val="000000" w:themeColor="text1"/>
-          <w:sz w:val="22"/>
-          <w:szCs w:val="22"/>
-        </w:rPr>
-        <w:t>-21</w:t>
-      </w:r>
-      <w:r>
-        <w:rPr>
-          <w:rFonts w:ascii="Calibri" w:hAnsi="Calibri" w:cs="Calibri"/>
-          <w:color w:val="000000" w:themeColor="text1"/>
-          <w:sz w:val="22"/>
-          <w:szCs w:val="22"/>
-        </w:rPr>
-        <w:t>14</w:t>
+        <w:t>Lines 20</w:t>
+      </w:r>
+      <w:r>
+        <w:rPr>
+          <w:rFonts w:ascii="Calibri" w:hAnsi="Calibri" w:cs="Calibri"/>
+          <w:color w:val="000000" w:themeColor="text1"/>
+          <w:sz w:val="22"/>
+          <w:szCs w:val="22"/>
+        </w:rPr>
+        <w:t>91</w:t>
+      </w:r>
+      <w:r>
+        <w:rPr>
+          <w:rFonts w:ascii="Calibri" w:hAnsi="Calibri" w:cs="Calibri"/>
+          <w:color w:val="000000" w:themeColor="text1"/>
+          <w:sz w:val="22"/>
+          <w:szCs w:val="22"/>
+        </w:rPr>
+        <w:t>-2</w:t>
+      </w:r>
+      <w:r>
+        <w:rPr>
+          <w:rFonts w:ascii="Calibri" w:hAnsi="Calibri" w:cs="Calibri"/>
+          <w:color w:val="000000" w:themeColor="text1"/>
+          <w:sz w:val="22"/>
+          <w:szCs w:val="22"/>
+        </w:rPr>
+        <w:t>102</w:t>
       </w:r>
       <w:r>
         <w:rPr>
@@ -4120,7 +4090,25 @@
           <w:sz w:val="22"/>
           <w:szCs w:val="22"/>
         </w:rPr>
-        <w:t>setNodePollutant</w:t>
+        <w:t>get</w:t>
+      </w:r>
+      <w:r>
+        <w:rPr>
+          <w:rFonts w:ascii="Calibri" w:hAnsi="Calibri" w:cs="Calibri"/>
+          <w:color w:val="000000" w:themeColor="text1"/>
+          <w:sz w:val="22"/>
+          <w:szCs w:val="22"/>
+        </w:rPr>
+        <w:t>Link</w:t>
+      </w:r>
+      <w:r>
+        <w:rPr>
+          <w:rFonts w:ascii="Calibri" w:hAnsi="Calibri" w:cs="Calibri"/>
+          <w:color w:val="000000" w:themeColor="text1"/>
+          <w:sz w:val="22"/>
+          <w:szCs w:val="22"/>
+        </w:rPr>
+        <w:t>Pollutant</w:t>
       </w:r>
       <w:proofErr w:type="spellEnd"/>
       <w:r>
@@ -4943,43 +4931,7 @@
           <w:sz w:val="22"/>
           <w:szCs w:val="22"/>
         </w:rPr>
-        <w:t xml:space="preserve">Confirm PySWMM matches SWMM results: </w:t>
-      </w:r>
-      <w:r>
-        <w:rPr>
-          <w:rFonts w:ascii="Calibri" w:hAnsi="Calibri" w:cs="Calibri"/>
-          <w:color w:val="000000" w:themeColor="text1"/>
-          <w:sz w:val="22"/>
-          <w:szCs w:val="22"/>
-        </w:rPr>
-        <w:t xml:space="preserve">concentration (by </w:t>
-      </w:r>
-      <w:r>
-        <w:rPr>
-          <w:rFonts w:ascii="Calibri" w:hAnsi="Calibri" w:cs="Calibri"/>
-          <w:color w:val="000000" w:themeColor="text1"/>
-          <w:sz w:val="22"/>
-          <w:szCs w:val="22"/>
-        </w:rPr>
-        <w:t>graph</w:t>
-      </w:r>
-      <w:r>
-        <w:rPr>
-          <w:rFonts w:ascii="Calibri" w:hAnsi="Calibri" w:cs="Calibri"/>
-          <w:color w:val="000000" w:themeColor="text1"/>
-          <w:sz w:val="22"/>
-          <w:szCs w:val="22"/>
-        </w:rPr>
-        <w:t>ing), mass balance (report file)</w:t>
-      </w:r>
-      <w:r>
-        <w:rPr>
-          <w:rFonts w:ascii="Calibri" w:hAnsi="Calibri" w:cs="Calibri"/>
-          <w:color w:val="000000" w:themeColor="text1"/>
-          <w:sz w:val="22"/>
-          <w:szCs w:val="22"/>
-        </w:rPr>
-        <w:t xml:space="preserve"> </w:t>
+        <w:t xml:space="preserve">Confirm PySWMM matches SWMM results: concentration (by graphing), mass balance (report file) </w:t>
       </w:r>
     </w:p>
     <w:p>
@@ -5435,16 +5387,7 @@
           <w:sz w:val="22"/>
           <w:szCs w:val="22"/>
         </w:rPr>
-        <w:t xml:space="preserve"> </w:t>
-      </w:r>
-      <w:r>
-        <w:rPr>
-          <w:rFonts w:ascii="Calibri" w:hAnsi="Calibri" w:cs="Calibri"/>
-          <w:color w:val="000000" w:themeColor="text1"/>
-          <w:sz w:val="22"/>
-          <w:szCs w:val="22"/>
-        </w:rPr>
-        <w:t>(had to change junction to storage node in order to run node treatment)</w:t>
+        <w:t xml:space="preserve"> (had to change junction to storage node in order to run node treatment)</w:t>
       </w:r>
     </w:p>
     <w:p>
@@ -5588,6 +5531,639 @@
           <w:szCs w:val="22"/>
         </w:rPr>
       </w:pPr>
+    </w:p>
+    <w:p>
+      <w:pPr>
+        <w:rPr>
+          <w:rFonts w:ascii="Calibri" w:hAnsi="Calibri" w:cs="Calibri"/>
+          <w:b/>
+          <w:bCs/>
+          <w:color w:val="000000" w:themeColor="text1"/>
+          <w:sz w:val="22"/>
+          <w:szCs w:val="22"/>
+        </w:rPr>
+      </w:pPr>
+      <w:r>
+        <w:rPr>
+          <w:rFonts w:ascii="Calibri" w:hAnsi="Calibri" w:cs="Calibri"/>
+          <w:b/>
+          <w:bCs/>
+          <w:color w:val="000000" w:themeColor="text1"/>
+          <w:sz w:val="22"/>
+          <w:szCs w:val="22"/>
+        </w:rPr>
+        <w:t>TO-DO LIST:</w:t>
+      </w:r>
+    </w:p>
+    <w:p>
+      <w:pPr>
+        <w:rPr>
+          <w:rFonts w:ascii="Calibri" w:hAnsi="Calibri" w:cs="Calibri"/>
+          <w:b/>
+          <w:bCs/>
+          <w:color w:val="000000" w:themeColor="text1"/>
+          <w:sz w:val="22"/>
+          <w:szCs w:val="22"/>
+        </w:rPr>
+      </w:pPr>
+      <w:r>
+        <w:rPr>
+          <w:rFonts w:ascii="Calibri" w:hAnsi="Calibri" w:cs="Calibri"/>
+          <w:b/>
+          <w:bCs/>
+          <w:color w:val="000000" w:themeColor="text1"/>
+          <w:sz w:val="22"/>
+          <w:szCs w:val="22"/>
+        </w:rPr>
+        <w:t>PySWMM:</w:t>
+      </w:r>
+    </w:p>
+    <w:p>
+      <w:pPr>
+        <w:pStyle w:val="ListParagraph"/>
+        <w:numPr>
+          <w:ilvl w:val="0"/>
+          <w:numId w:val="26"/>
+        </w:numPr>
+        <w:rPr>
+          <w:rFonts w:ascii="Calibri" w:hAnsi="Calibri" w:cs="Calibri"/>
+          <w:color w:val="000000" w:themeColor="text1"/>
+          <w:sz w:val="22"/>
+          <w:szCs w:val="22"/>
+        </w:rPr>
+      </w:pPr>
+      <w:r>
+        <w:rPr>
+          <w:rFonts w:ascii="Calibri" w:hAnsi="Calibri" w:cs="Calibri"/>
+          <w:color w:val="000000" w:themeColor="text1"/>
+          <w:sz w:val="22"/>
+          <w:szCs w:val="22"/>
+        </w:rPr>
+        <w:t xml:space="preserve">add getters and setters for pollutants in swmm.py – follow all the notions of </w:t>
+      </w:r>
+      <w:proofErr w:type="spellStart"/>
+      <w:r>
+        <w:rPr>
+          <w:rFonts w:ascii="Calibri" w:hAnsi="Calibri" w:cs="Calibri"/>
+          <w:color w:val="000000" w:themeColor="text1"/>
+          <w:sz w:val="22"/>
+          <w:szCs w:val="22"/>
+        </w:rPr>
+        <w:t>PySWMM’s</w:t>
+      </w:r>
+      <w:proofErr w:type="spellEnd"/>
+      <w:r>
+        <w:rPr>
+          <w:rFonts w:ascii="Calibri" w:hAnsi="Calibri" w:cs="Calibri"/>
+          <w:color w:val="000000" w:themeColor="text1"/>
+          <w:sz w:val="22"/>
+          <w:szCs w:val="22"/>
+        </w:rPr>
+        <w:t xml:space="preserve"> code</w:t>
+      </w:r>
+    </w:p>
+    <w:p>
+      <w:pPr>
+        <w:pStyle w:val="ListParagraph"/>
+        <w:numPr>
+          <w:ilvl w:val="0"/>
+          <w:numId w:val="26"/>
+        </w:numPr>
+        <w:rPr>
+          <w:rFonts w:ascii="Calibri" w:hAnsi="Calibri" w:cs="Calibri"/>
+          <w:color w:val="000000" w:themeColor="text1"/>
+          <w:sz w:val="22"/>
+          <w:szCs w:val="22"/>
+        </w:rPr>
+      </w:pPr>
+      <w:r>
+        <w:rPr>
+          <w:rFonts w:ascii="Calibri" w:hAnsi="Calibri" w:cs="Calibri"/>
+          <w:color w:val="000000" w:themeColor="text1"/>
+          <w:sz w:val="22"/>
+          <w:szCs w:val="22"/>
+        </w:rPr>
+        <w:t>add unit tests</w:t>
+      </w:r>
+    </w:p>
+    <w:p>
+      <w:pPr>
+        <w:pStyle w:val="ListParagraph"/>
+        <w:numPr>
+          <w:ilvl w:val="0"/>
+          <w:numId w:val="26"/>
+        </w:numPr>
+        <w:rPr>
+          <w:rFonts w:ascii="Calibri" w:hAnsi="Calibri" w:cs="Calibri"/>
+          <w:color w:val="000000" w:themeColor="text1"/>
+          <w:sz w:val="22"/>
+          <w:szCs w:val="22"/>
+        </w:rPr>
+      </w:pPr>
+      <w:r>
+        <w:rPr>
+          <w:rFonts w:ascii="Calibri" w:hAnsi="Calibri" w:cs="Calibri"/>
+          <w:color w:val="000000" w:themeColor="text1"/>
+          <w:sz w:val="22"/>
+          <w:szCs w:val="22"/>
+        </w:rPr>
+        <w:t xml:space="preserve">add </w:t>
+      </w:r>
+      <w:r>
+        <w:rPr>
+          <w:rFonts w:ascii="Calibri" w:hAnsi="Calibri" w:cs="Calibri"/>
+          <w:color w:val="000000" w:themeColor="text1"/>
+          <w:sz w:val="22"/>
+          <w:szCs w:val="22"/>
+        </w:rPr>
+        <w:t>getter</w:t>
+      </w:r>
+      <w:r>
+        <w:rPr>
+          <w:rFonts w:ascii="Calibri" w:hAnsi="Calibri" w:cs="Calibri"/>
+          <w:color w:val="000000" w:themeColor="text1"/>
+          <w:sz w:val="22"/>
+          <w:szCs w:val="22"/>
+        </w:rPr>
+        <w:t>s</w:t>
+      </w:r>
+      <w:r>
+        <w:rPr>
+          <w:rFonts w:ascii="Calibri" w:hAnsi="Calibri" w:cs="Calibri"/>
+          <w:color w:val="000000" w:themeColor="text1"/>
+          <w:sz w:val="22"/>
+          <w:szCs w:val="22"/>
+        </w:rPr>
+        <w:t xml:space="preserve"> and setter</w:t>
+      </w:r>
+      <w:r>
+        <w:rPr>
+          <w:rFonts w:ascii="Calibri" w:hAnsi="Calibri" w:cs="Calibri"/>
+          <w:color w:val="000000" w:themeColor="text1"/>
+          <w:sz w:val="22"/>
+          <w:szCs w:val="22"/>
+        </w:rPr>
+        <w:t>s</w:t>
+      </w:r>
+      <w:r>
+        <w:rPr>
+          <w:rFonts w:ascii="Calibri" w:hAnsi="Calibri" w:cs="Calibri"/>
+          <w:color w:val="000000" w:themeColor="text1"/>
+          <w:sz w:val="22"/>
+          <w:szCs w:val="22"/>
+        </w:rPr>
+        <w:t xml:space="preserve"> for pollutants in </w:t>
+      </w:r>
+      <w:r>
+        <w:rPr>
+          <w:rFonts w:ascii="Calibri" w:hAnsi="Calibri" w:cs="Calibri"/>
+          <w:color w:val="000000" w:themeColor="text1"/>
+          <w:sz w:val="22"/>
+          <w:szCs w:val="22"/>
+        </w:rPr>
+        <w:t>node and link classes</w:t>
+      </w:r>
+    </w:p>
+    <w:p>
+      <w:pPr>
+        <w:pStyle w:val="ListParagraph"/>
+        <w:rPr>
+          <w:rFonts w:ascii="Calibri" w:hAnsi="Calibri" w:cs="Calibri"/>
+          <w:color w:val="000000" w:themeColor="text1"/>
+          <w:sz w:val="22"/>
+          <w:szCs w:val="22"/>
+        </w:rPr>
+      </w:pPr>
+    </w:p>
+    <w:p>
+      <w:pPr>
+        <w:rPr>
+          <w:rFonts w:ascii="Calibri" w:hAnsi="Calibri" w:cs="Calibri"/>
+          <w:b/>
+          <w:bCs/>
+          <w:color w:val="000000" w:themeColor="text1"/>
+          <w:sz w:val="22"/>
+          <w:szCs w:val="22"/>
+        </w:rPr>
+      </w:pPr>
+      <w:r>
+        <w:rPr>
+          <w:rFonts w:ascii="Calibri" w:hAnsi="Calibri" w:cs="Calibri"/>
+          <w:b/>
+          <w:bCs/>
+          <w:color w:val="000000" w:themeColor="text1"/>
+          <w:sz w:val="22"/>
+          <w:szCs w:val="22"/>
+        </w:rPr>
+        <w:t>SWMM:</w:t>
+      </w:r>
+    </w:p>
+    <w:p>
+      <w:pPr>
+        <w:pStyle w:val="ListParagraph"/>
+        <w:numPr>
+          <w:ilvl w:val="0"/>
+          <w:numId w:val="25"/>
+        </w:numPr>
+        <w:rPr>
+          <w:rFonts w:ascii="Calibri" w:hAnsi="Calibri" w:cs="Calibri"/>
+          <w:color w:val="000000" w:themeColor="text1"/>
+          <w:sz w:val="22"/>
+          <w:szCs w:val="22"/>
+        </w:rPr>
+      </w:pPr>
+      <w:r>
+        <w:rPr>
+          <w:rFonts w:ascii="Calibri" w:hAnsi="Calibri" w:cs="Calibri"/>
+          <w:color w:val="000000" w:themeColor="text1"/>
+          <w:sz w:val="22"/>
+          <w:szCs w:val="22"/>
+        </w:rPr>
+        <w:t xml:space="preserve">clean code with getters and setters – </w:t>
+      </w:r>
+      <w:proofErr w:type="gramStart"/>
+      <w:r>
+        <w:rPr>
+          <w:rFonts w:ascii="Calibri" w:hAnsi="Calibri" w:cs="Calibri"/>
+          <w:color w:val="000000" w:themeColor="text1"/>
+          <w:sz w:val="22"/>
+          <w:szCs w:val="22"/>
+        </w:rPr>
+        <w:t>follow</w:t>
+      </w:r>
+      <w:proofErr w:type="gramEnd"/>
+      <w:r>
+        <w:rPr>
+          <w:rFonts w:ascii="Calibri" w:hAnsi="Calibri" w:cs="Calibri"/>
+          <w:color w:val="000000" w:themeColor="text1"/>
+          <w:sz w:val="22"/>
+          <w:szCs w:val="22"/>
+        </w:rPr>
+        <w:t xml:space="preserve"> all the notions of SWMM’s code</w:t>
+      </w:r>
+    </w:p>
+    <w:p>
+      <w:pPr>
+        <w:pStyle w:val="ListParagraph"/>
+        <w:numPr>
+          <w:ilvl w:val="0"/>
+          <w:numId w:val="25"/>
+        </w:numPr>
+        <w:rPr>
+          <w:rFonts w:ascii="Calibri" w:hAnsi="Calibri" w:cs="Calibri"/>
+          <w:color w:val="000000" w:themeColor="text1"/>
+          <w:sz w:val="22"/>
+          <w:szCs w:val="22"/>
+        </w:rPr>
+      </w:pPr>
+      <w:r>
+        <w:rPr>
+          <w:rFonts w:ascii="Calibri" w:hAnsi="Calibri" w:cs="Calibri"/>
+          <w:color w:val="000000" w:themeColor="text1"/>
+          <w:sz w:val="22"/>
+          <w:szCs w:val="22"/>
+        </w:rPr>
+        <w:t xml:space="preserve">add </w:t>
+      </w:r>
+      <w:proofErr w:type="gramStart"/>
+      <w:r>
+        <w:rPr>
+          <w:rFonts w:ascii="Calibri" w:hAnsi="Calibri" w:cs="Calibri"/>
+          <w:color w:val="000000" w:themeColor="text1"/>
+          <w:sz w:val="22"/>
+          <w:szCs w:val="22"/>
+        </w:rPr>
+        <w:t>units</w:t>
+      </w:r>
+      <w:proofErr w:type="gramEnd"/>
+      <w:r>
+        <w:rPr>
+          <w:rFonts w:ascii="Calibri" w:hAnsi="Calibri" w:cs="Calibri"/>
+          <w:color w:val="000000" w:themeColor="text1"/>
+          <w:sz w:val="22"/>
+          <w:szCs w:val="22"/>
+        </w:rPr>
+        <w:t xml:space="preserve"> tests </w:t>
+      </w:r>
+    </w:p>
+    <w:p>
+      <w:pPr>
+        <w:pStyle w:val="ListParagraph"/>
+        <w:numPr>
+          <w:ilvl w:val="0"/>
+          <w:numId w:val="25"/>
+        </w:numPr>
+        <w:rPr>
+          <w:rFonts w:ascii="Calibri" w:hAnsi="Calibri" w:cs="Calibri"/>
+          <w:color w:val="000000" w:themeColor="text1"/>
+          <w:sz w:val="22"/>
+          <w:szCs w:val="22"/>
+        </w:rPr>
+      </w:pPr>
+      <w:r>
+        <w:rPr>
+          <w:rFonts w:ascii="Calibri" w:hAnsi="Calibri" w:cs="Calibri"/>
+          <w:color w:val="000000" w:themeColor="text1"/>
+          <w:sz w:val="22"/>
+          <w:szCs w:val="22"/>
+        </w:rPr>
+        <w:t xml:space="preserve">ensure we do not break any prior functionality </w:t>
+      </w:r>
+    </w:p>
+    <w:p>
+      <w:pPr>
+        <w:pStyle w:val="ListParagraph"/>
+        <w:numPr>
+          <w:ilvl w:val="0"/>
+          <w:numId w:val="25"/>
+        </w:numPr>
+        <w:rPr>
+          <w:rFonts w:ascii="Calibri" w:hAnsi="Calibri" w:cs="Calibri"/>
+          <w:color w:val="000000" w:themeColor="text1"/>
+          <w:sz w:val="22"/>
+          <w:szCs w:val="22"/>
+        </w:rPr>
+      </w:pPr>
+      <w:r>
+        <w:rPr>
+          <w:rFonts w:ascii="Calibri" w:hAnsi="Calibri" w:cs="Calibri"/>
+          <w:color w:val="000000" w:themeColor="text1"/>
+          <w:sz w:val="22"/>
+          <w:szCs w:val="22"/>
+        </w:rPr>
+        <w:t xml:space="preserve">SWMM has multiple branches, which branch to put pull request on? – ask Bryant in raised issue </w:t>
+      </w:r>
+    </w:p>
+    <w:p>
+      <w:pPr>
+        <w:pStyle w:val="ListParagraph"/>
+        <w:numPr>
+          <w:ilvl w:val="1"/>
+          <w:numId w:val="25"/>
+        </w:numPr>
+        <w:rPr>
+          <w:rFonts w:ascii="Calibri" w:hAnsi="Calibri" w:cs="Calibri"/>
+          <w:color w:val="000000" w:themeColor="text1"/>
+          <w:sz w:val="22"/>
+          <w:szCs w:val="22"/>
+        </w:rPr>
+      </w:pPr>
+      <w:r>
+        <w:rPr>
+          <w:rFonts w:ascii="Calibri" w:hAnsi="Calibri" w:cs="Calibri"/>
+          <w:color w:val="000000" w:themeColor="text1"/>
+          <w:sz w:val="22"/>
+          <w:szCs w:val="22"/>
+        </w:rPr>
+        <w:t xml:space="preserve">Add changes directly into </w:t>
+      </w:r>
+      <w:proofErr w:type="spellStart"/>
+      <w:r>
+        <w:rPr>
+          <w:rFonts w:ascii="Calibri" w:hAnsi="Calibri" w:cs="Calibri"/>
+          <w:color w:val="000000" w:themeColor="text1"/>
+          <w:sz w:val="22"/>
+          <w:szCs w:val="22"/>
+        </w:rPr>
+        <w:t>KLabUM</w:t>
+      </w:r>
+      <w:proofErr w:type="spellEnd"/>
+      <w:r>
+        <w:rPr>
+          <w:rFonts w:ascii="Calibri" w:hAnsi="Calibri" w:cs="Calibri"/>
+          <w:color w:val="000000" w:themeColor="text1"/>
+          <w:sz w:val="22"/>
+          <w:szCs w:val="22"/>
+        </w:rPr>
+        <w:t xml:space="preserve"> code</w:t>
+      </w:r>
+    </w:p>
+    <w:p>
+      <w:pPr>
+        <w:pStyle w:val="ListParagraph"/>
+        <w:numPr>
+          <w:ilvl w:val="1"/>
+          <w:numId w:val="25"/>
+        </w:numPr>
+        <w:rPr>
+          <w:rFonts w:ascii="Calibri" w:hAnsi="Calibri" w:cs="Calibri"/>
+          <w:color w:val="000000" w:themeColor="text1"/>
+          <w:sz w:val="22"/>
+          <w:szCs w:val="22"/>
+        </w:rPr>
+      </w:pPr>
+      <w:r>
+        <w:rPr>
+          <w:rFonts w:ascii="Calibri" w:hAnsi="Calibri" w:cs="Calibri"/>
+          <w:color w:val="000000" w:themeColor="text1"/>
+          <w:sz w:val="22"/>
+          <w:szCs w:val="22"/>
+        </w:rPr>
+        <w:t xml:space="preserve">Will push </w:t>
+      </w:r>
+      <w:proofErr w:type="spellStart"/>
+      <w:r>
+        <w:rPr>
+          <w:rFonts w:ascii="Calibri" w:hAnsi="Calibri" w:cs="Calibri"/>
+          <w:color w:val="000000" w:themeColor="text1"/>
+          <w:sz w:val="22"/>
+          <w:szCs w:val="22"/>
+        </w:rPr>
+        <w:t>KLabUM</w:t>
+      </w:r>
+      <w:proofErr w:type="spellEnd"/>
+      <w:r>
+        <w:rPr>
+          <w:rFonts w:ascii="Calibri" w:hAnsi="Calibri" w:cs="Calibri"/>
+          <w:color w:val="000000" w:themeColor="text1"/>
+          <w:sz w:val="22"/>
+          <w:szCs w:val="22"/>
+        </w:rPr>
+        <w:t xml:space="preserve"> code to SWMM</w:t>
+      </w:r>
+    </w:p>
+    <w:p>
+      <w:pPr>
+        <w:pStyle w:val="ListParagraph"/>
+        <w:ind w:left="1440"/>
+        <w:rPr>
+          <w:rFonts w:ascii="Calibri" w:hAnsi="Calibri" w:cs="Calibri"/>
+          <w:color w:val="000000" w:themeColor="text1"/>
+          <w:sz w:val="22"/>
+          <w:szCs w:val="22"/>
+        </w:rPr>
+      </w:pPr>
+    </w:p>
+    <w:p>
+      <w:pPr>
+        <w:rPr>
+          <w:rFonts w:ascii="Calibri" w:hAnsi="Calibri" w:cs="Calibri"/>
+          <w:b/>
+          <w:bCs/>
+          <w:color w:val="000000" w:themeColor="text1"/>
+          <w:sz w:val="22"/>
+          <w:szCs w:val="22"/>
+        </w:rPr>
+      </w:pPr>
+      <w:r>
+        <w:rPr>
+          <w:rFonts w:ascii="Calibri" w:hAnsi="Calibri" w:cs="Calibri"/>
+          <w:b/>
+          <w:bCs/>
+          <w:color w:val="000000" w:themeColor="text1"/>
+          <w:sz w:val="22"/>
+          <w:szCs w:val="22"/>
+        </w:rPr>
+        <w:t>Toolbox:</w:t>
+      </w:r>
+    </w:p>
+    <w:p>
+      <w:pPr>
+        <w:pStyle w:val="ListParagraph"/>
+        <w:numPr>
+          <w:ilvl w:val="0"/>
+          <w:numId w:val="27"/>
+        </w:numPr>
+        <w:rPr>
+          <w:rFonts w:ascii="Calibri" w:hAnsi="Calibri" w:cs="Calibri"/>
+          <w:color w:val="000000" w:themeColor="text1"/>
+          <w:sz w:val="22"/>
+          <w:szCs w:val="22"/>
+        </w:rPr>
+      </w:pPr>
+      <w:r>
+        <w:rPr>
+          <w:rFonts w:ascii="Calibri" w:hAnsi="Calibri" w:cs="Calibri"/>
+          <w:color w:val="000000" w:themeColor="text1"/>
+          <w:sz w:val="22"/>
+          <w:szCs w:val="22"/>
+        </w:rPr>
+        <w:t>Finish building out all my functionality – this will confirm we have everything we need in SWMM/PySWMM</w:t>
+      </w:r>
+    </w:p>
+    <w:p>
+      <w:pPr>
+        <w:pStyle w:val="ListParagraph"/>
+        <w:numPr>
+          <w:ilvl w:val="0"/>
+          <w:numId w:val="27"/>
+        </w:numPr>
+        <w:rPr>
+          <w:rFonts w:ascii="Calibri" w:hAnsi="Calibri" w:cs="Calibri"/>
+          <w:color w:val="000000" w:themeColor="text1"/>
+          <w:sz w:val="22"/>
+          <w:szCs w:val="22"/>
+        </w:rPr>
+      </w:pPr>
+      <w:r>
+        <w:rPr>
+          <w:rFonts w:ascii="Calibri" w:hAnsi="Calibri" w:cs="Calibri"/>
+          <w:color w:val="000000" w:themeColor="text1"/>
+          <w:sz w:val="22"/>
+          <w:szCs w:val="22"/>
+        </w:rPr>
+        <w:t>Need to come up with a f</w:t>
+      </w:r>
+      <w:r>
+        <w:rPr>
+          <w:rFonts w:ascii="Calibri" w:hAnsi="Calibri" w:cs="Calibri"/>
+          <w:color w:val="000000" w:themeColor="text1"/>
+          <w:sz w:val="22"/>
+          <w:szCs w:val="22"/>
+        </w:rPr>
+        <w:t>ancy name for toolbox: needs to make sense, make sure library name is available (</w:t>
+      </w:r>
+      <w:r>
+        <w:rPr>
+          <w:rFonts w:ascii="Calibri" w:hAnsi="Calibri" w:cs="Calibri"/>
+          <w:color w:val="000000" w:themeColor="text1"/>
+          <w:sz w:val="22"/>
+          <w:szCs w:val="22"/>
+        </w:rPr>
+        <w:t>https://pypi.org/</w:t>
+      </w:r>
+      <w:r>
+        <w:rPr>
+          <w:rFonts w:ascii="Calibri" w:hAnsi="Calibri" w:cs="Calibri"/>
+          <w:color w:val="000000" w:themeColor="text1"/>
+          <w:sz w:val="22"/>
+          <w:szCs w:val="22"/>
+        </w:rPr>
+        <w:t xml:space="preserve">) </w:t>
+      </w:r>
+    </w:p>
+    <w:p>
+      <w:pPr>
+        <w:pStyle w:val="ListParagraph"/>
+        <w:numPr>
+          <w:ilvl w:val="0"/>
+          <w:numId w:val="27"/>
+        </w:numPr>
+        <w:rPr>
+          <w:rFonts w:ascii="Calibri" w:hAnsi="Calibri" w:cs="Calibri"/>
+          <w:color w:val="000000" w:themeColor="text1"/>
+          <w:sz w:val="22"/>
+          <w:szCs w:val="22"/>
+        </w:rPr>
+      </w:pPr>
+      <w:r>
+        <w:rPr>
+          <w:rFonts w:ascii="Calibri" w:hAnsi="Calibri" w:cs="Calibri"/>
+          <w:color w:val="000000" w:themeColor="text1"/>
+          <w:sz w:val="22"/>
+          <w:szCs w:val="22"/>
+        </w:rPr>
+        <w:t>what do I want my user to do? (basic users vs users who want to make customize equations, etc.)</w:t>
+      </w:r>
+    </w:p>
+    <w:p>
+      <w:pPr>
+        <w:pStyle w:val="ListParagraph"/>
+        <w:numPr>
+          <w:ilvl w:val="1"/>
+          <w:numId w:val="27"/>
+        </w:numPr>
+        <w:rPr>
+          <w:rFonts w:ascii="Calibri" w:hAnsi="Calibri" w:cs="Calibri"/>
+          <w:color w:val="000000" w:themeColor="text1"/>
+          <w:sz w:val="22"/>
+          <w:szCs w:val="22"/>
+        </w:rPr>
+      </w:pPr>
+      <w:r>
+        <w:rPr>
+          <w:rFonts w:ascii="Calibri" w:hAnsi="Calibri" w:cs="Calibri"/>
+          <w:color w:val="000000" w:themeColor="text1"/>
+          <w:sz w:val="22"/>
+          <w:szCs w:val="22"/>
+        </w:rPr>
+        <w:lastRenderedPageBreak/>
+        <w:t xml:space="preserve">default functionality </w:t>
+      </w:r>
+    </w:p>
+    <w:p>
+      <w:pPr>
+        <w:pStyle w:val="ListParagraph"/>
+        <w:numPr>
+          <w:ilvl w:val="1"/>
+          <w:numId w:val="27"/>
+        </w:numPr>
+        <w:rPr>
+          <w:rFonts w:ascii="Calibri" w:hAnsi="Calibri" w:cs="Calibri"/>
+          <w:color w:val="000000" w:themeColor="text1"/>
+          <w:sz w:val="22"/>
+          <w:szCs w:val="22"/>
+        </w:rPr>
+      </w:pPr>
+      <w:r>
+        <w:rPr>
+          <w:rFonts w:ascii="Calibri" w:hAnsi="Calibri" w:cs="Calibri"/>
+          <w:color w:val="000000" w:themeColor="text1"/>
+          <w:sz w:val="22"/>
+          <w:szCs w:val="22"/>
+        </w:rPr>
+        <w:t xml:space="preserve">custom functionality </w:t>
+      </w:r>
     </w:p>
     <w:sectPr>
       <w:pgSz w:w="12240" w:h="15840"/>
@@ -6934,6 +7510,95 @@
     </w:lvl>
   </w:abstractNum>
   <w:abstractNum w:abstractNumId="12" w15:restartNumberingAfterBreak="0">
+    <w:nsid w:val="2E7465E4"/>
+    <w:multiLevelType w:val="hybridMultilevel"/>
+    <w:tmpl w:val="3D58B48E"/>
+    <w:lvl w:ilvl="0" w:tplc="0409000F">
+      <w:start w:val="1"/>
+      <w:numFmt w:val="decimal"/>
+      <w:lvlText w:val="%1."/>
+      <w:lvlJc w:val="left"/>
+      <w:pPr>
+        <w:ind w:left="720" w:hanging="360"/>
+      </w:pPr>
+      <w:rPr>
+        <w:rFonts w:hint="default"/>
+      </w:rPr>
+    </w:lvl>
+    <w:lvl w:ilvl="1" w:tplc="04090019">
+      <w:start w:val="1"/>
+      <w:numFmt w:val="lowerLetter"/>
+      <w:lvlText w:val="%2."/>
+      <w:lvlJc w:val="left"/>
+      <w:pPr>
+        <w:ind w:left="1440" w:hanging="360"/>
+      </w:pPr>
+    </w:lvl>
+    <w:lvl w:ilvl="2" w:tplc="0409001B" w:tentative="1">
+      <w:start w:val="1"/>
+      <w:numFmt w:val="lowerRoman"/>
+      <w:lvlText w:val="%3."/>
+      <w:lvlJc w:val="right"/>
+      <w:pPr>
+        <w:ind w:left="2160" w:hanging="180"/>
+      </w:pPr>
+    </w:lvl>
+    <w:lvl w:ilvl="3" w:tplc="0409000F" w:tentative="1">
+      <w:start w:val="1"/>
+      <w:numFmt w:val="decimal"/>
+      <w:lvlText w:val="%4."/>
+      <w:lvlJc w:val="left"/>
+      <w:pPr>
+        <w:ind w:left="2880" w:hanging="360"/>
+      </w:pPr>
+    </w:lvl>
+    <w:lvl w:ilvl="4" w:tplc="04090019" w:tentative="1">
+      <w:start w:val="1"/>
+      <w:numFmt w:val="lowerLetter"/>
+      <w:lvlText w:val="%5."/>
+      <w:lvlJc w:val="left"/>
+      <w:pPr>
+        <w:ind w:left="3600" w:hanging="360"/>
+      </w:pPr>
+    </w:lvl>
+    <w:lvl w:ilvl="5" w:tplc="0409001B" w:tentative="1">
+      <w:start w:val="1"/>
+      <w:numFmt w:val="lowerRoman"/>
+      <w:lvlText w:val="%6."/>
+      <w:lvlJc w:val="right"/>
+      <w:pPr>
+        <w:ind w:left="4320" w:hanging="180"/>
+      </w:pPr>
+    </w:lvl>
+    <w:lvl w:ilvl="6" w:tplc="0409000F" w:tentative="1">
+      <w:start w:val="1"/>
+      <w:numFmt w:val="decimal"/>
+      <w:lvlText w:val="%7."/>
+      <w:lvlJc w:val="left"/>
+      <w:pPr>
+        <w:ind w:left="5040" w:hanging="360"/>
+      </w:pPr>
+    </w:lvl>
+    <w:lvl w:ilvl="7" w:tplc="04090019" w:tentative="1">
+      <w:start w:val="1"/>
+      <w:numFmt w:val="lowerLetter"/>
+      <w:lvlText w:val="%8."/>
+      <w:lvlJc w:val="left"/>
+      <w:pPr>
+        <w:ind w:left="5760" w:hanging="360"/>
+      </w:pPr>
+    </w:lvl>
+    <w:lvl w:ilvl="8" w:tplc="0409001B" w:tentative="1">
+      <w:start w:val="1"/>
+      <w:numFmt w:val="lowerRoman"/>
+      <w:lvlText w:val="%9."/>
+      <w:lvlJc w:val="right"/>
+      <w:pPr>
+        <w:ind w:left="6480" w:hanging="180"/>
+      </w:pPr>
+    </w:lvl>
+  </w:abstractNum>
+  <w:abstractNum w:abstractNumId="13" w15:restartNumberingAfterBreak="0">
     <w:nsid w:val="3ACE254A"/>
     <w:multiLevelType w:val="hybridMultilevel"/>
     <w:tmpl w:val="9268221A"/>
@@ -7046,7 +7711,96 @@
       </w:rPr>
     </w:lvl>
   </w:abstractNum>
-  <w:abstractNum w:abstractNumId="13" w15:restartNumberingAfterBreak="0">
+  <w:abstractNum w:abstractNumId="14" w15:restartNumberingAfterBreak="0">
+    <w:nsid w:val="3C1A0201"/>
+    <w:multiLevelType w:val="hybridMultilevel"/>
+    <w:tmpl w:val="5A4C762C"/>
+    <w:lvl w:ilvl="0" w:tplc="0409000F">
+      <w:start w:val="1"/>
+      <w:numFmt w:val="decimal"/>
+      <w:lvlText w:val="%1."/>
+      <w:lvlJc w:val="left"/>
+      <w:pPr>
+        <w:ind w:left="720" w:hanging="360"/>
+      </w:pPr>
+      <w:rPr>
+        <w:rFonts w:hint="default"/>
+      </w:rPr>
+    </w:lvl>
+    <w:lvl w:ilvl="1" w:tplc="04090019">
+      <w:start w:val="1"/>
+      <w:numFmt w:val="lowerLetter"/>
+      <w:lvlText w:val="%2."/>
+      <w:lvlJc w:val="left"/>
+      <w:pPr>
+        <w:ind w:left="1440" w:hanging="360"/>
+      </w:pPr>
+    </w:lvl>
+    <w:lvl w:ilvl="2" w:tplc="0409001B" w:tentative="1">
+      <w:start w:val="1"/>
+      <w:numFmt w:val="lowerRoman"/>
+      <w:lvlText w:val="%3."/>
+      <w:lvlJc w:val="right"/>
+      <w:pPr>
+        <w:ind w:left="2160" w:hanging="180"/>
+      </w:pPr>
+    </w:lvl>
+    <w:lvl w:ilvl="3" w:tplc="0409000F" w:tentative="1">
+      <w:start w:val="1"/>
+      <w:numFmt w:val="decimal"/>
+      <w:lvlText w:val="%4."/>
+      <w:lvlJc w:val="left"/>
+      <w:pPr>
+        <w:ind w:left="2880" w:hanging="360"/>
+      </w:pPr>
+    </w:lvl>
+    <w:lvl w:ilvl="4" w:tplc="04090019" w:tentative="1">
+      <w:start w:val="1"/>
+      <w:numFmt w:val="lowerLetter"/>
+      <w:lvlText w:val="%5."/>
+      <w:lvlJc w:val="left"/>
+      <w:pPr>
+        <w:ind w:left="3600" w:hanging="360"/>
+      </w:pPr>
+    </w:lvl>
+    <w:lvl w:ilvl="5" w:tplc="0409001B" w:tentative="1">
+      <w:start w:val="1"/>
+      <w:numFmt w:val="lowerRoman"/>
+      <w:lvlText w:val="%6."/>
+      <w:lvlJc w:val="right"/>
+      <w:pPr>
+        <w:ind w:left="4320" w:hanging="180"/>
+      </w:pPr>
+    </w:lvl>
+    <w:lvl w:ilvl="6" w:tplc="0409000F" w:tentative="1">
+      <w:start w:val="1"/>
+      <w:numFmt w:val="decimal"/>
+      <w:lvlText w:val="%7."/>
+      <w:lvlJc w:val="left"/>
+      <w:pPr>
+        <w:ind w:left="5040" w:hanging="360"/>
+      </w:pPr>
+    </w:lvl>
+    <w:lvl w:ilvl="7" w:tplc="04090019" w:tentative="1">
+      <w:start w:val="1"/>
+      <w:numFmt w:val="lowerLetter"/>
+      <w:lvlText w:val="%8."/>
+      <w:lvlJc w:val="left"/>
+      <w:pPr>
+        <w:ind w:left="5760" w:hanging="360"/>
+      </w:pPr>
+    </w:lvl>
+    <w:lvl w:ilvl="8" w:tplc="0409001B" w:tentative="1">
+      <w:start w:val="1"/>
+      <w:numFmt w:val="lowerRoman"/>
+      <w:lvlText w:val="%9."/>
+      <w:lvlJc w:val="right"/>
+      <w:pPr>
+        <w:ind w:left="6480" w:hanging="180"/>
+      </w:pPr>
+    </w:lvl>
+  </w:abstractNum>
+  <w:abstractNum w:abstractNumId="15" w15:restartNumberingAfterBreak="0">
     <w:nsid w:val="3CDA3912"/>
     <w:multiLevelType w:val="hybridMultilevel"/>
     <w:tmpl w:val="7250D540"/>
@@ -7159,7 +7913,7 @@
       </w:rPr>
     </w:lvl>
   </w:abstractNum>
-  <w:abstractNum w:abstractNumId="14" w15:restartNumberingAfterBreak="0">
+  <w:abstractNum w:abstractNumId="16" w15:restartNumberingAfterBreak="0">
     <w:nsid w:val="43997EF1"/>
     <w:multiLevelType w:val="hybridMultilevel"/>
     <w:tmpl w:val="1462646C"/>
@@ -7272,7 +8026,120 @@
       </w:rPr>
     </w:lvl>
   </w:abstractNum>
-  <w:abstractNum w:abstractNumId="15" w15:restartNumberingAfterBreak="0">
+  <w:abstractNum w:abstractNumId="17" w15:restartNumberingAfterBreak="0">
+    <w:nsid w:val="44F64982"/>
+    <w:multiLevelType w:val="hybridMultilevel"/>
+    <w:tmpl w:val="9BD277F4"/>
+    <w:lvl w:ilvl="0" w:tplc="04090001">
+      <w:start w:val="1"/>
+      <w:numFmt w:val="bullet"/>
+      <w:lvlText w:val=""/>
+      <w:lvlJc w:val="left"/>
+      <w:pPr>
+        <w:ind w:left="720" w:hanging="360"/>
+      </w:pPr>
+      <w:rPr>
+        <w:rFonts w:ascii="Symbol" w:hAnsi="Symbol" w:hint="default"/>
+      </w:rPr>
+    </w:lvl>
+    <w:lvl w:ilvl="1" w:tplc="04090003" w:tentative="1">
+      <w:start w:val="1"/>
+      <w:numFmt w:val="bullet"/>
+      <w:lvlText w:val="o"/>
+      <w:lvlJc w:val="left"/>
+      <w:pPr>
+        <w:ind w:left="1440" w:hanging="360"/>
+      </w:pPr>
+      <w:rPr>
+        <w:rFonts w:ascii="Courier New" w:hAnsi="Courier New" w:cs="Courier New" w:hint="default"/>
+      </w:rPr>
+    </w:lvl>
+    <w:lvl w:ilvl="2" w:tplc="04090005" w:tentative="1">
+      <w:start w:val="1"/>
+      <w:numFmt w:val="bullet"/>
+      <w:lvlText w:val=""/>
+      <w:lvlJc w:val="left"/>
+      <w:pPr>
+        <w:ind w:left="2160" w:hanging="360"/>
+      </w:pPr>
+      <w:rPr>
+        <w:rFonts w:ascii="Wingdings" w:hAnsi="Wingdings" w:hint="default"/>
+      </w:rPr>
+    </w:lvl>
+    <w:lvl w:ilvl="3" w:tplc="04090001" w:tentative="1">
+      <w:start w:val="1"/>
+      <w:numFmt w:val="bullet"/>
+      <w:lvlText w:val=""/>
+      <w:lvlJc w:val="left"/>
+      <w:pPr>
+        <w:ind w:left="2880" w:hanging="360"/>
+      </w:pPr>
+      <w:rPr>
+        <w:rFonts w:ascii="Symbol" w:hAnsi="Symbol" w:hint="default"/>
+      </w:rPr>
+    </w:lvl>
+    <w:lvl w:ilvl="4" w:tplc="04090003" w:tentative="1">
+      <w:start w:val="1"/>
+      <w:numFmt w:val="bullet"/>
+      <w:lvlText w:val="o"/>
+      <w:lvlJc w:val="left"/>
+      <w:pPr>
+        <w:ind w:left="3600" w:hanging="360"/>
+      </w:pPr>
+      <w:rPr>
+        <w:rFonts w:ascii="Courier New" w:hAnsi="Courier New" w:cs="Courier New" w:hint="default"/>
+      </w:rPr>
+    </w:lvl>
+    <w:lvl w:ilvl="5" w:tplc="04090005" w:tentative="1">
+      <w:start w:val="1"/>
+      <w:numFmt w:val="bullet"/>
+      <w:lvlText w:val=""/>
+      <w:lvlJc w:val="left"/>
+      <w:pPr>
+        <w:ind w:left="4320" w:hanging="360"/>
+      </w:pPr>
+      <w:rPr>
+        <w:rFonts w:ascii="Wingdings" w:hAnsi="Wingdings" w:hint="default"/>
+      </w:rPr>
+    </w:lvl>
+    <w:lvl w:ilvl="6" w:tplc="04090001" w:tentative="1">
+      <w:start w:val="1"/>
+      <w:numFmt w:val="bullet"/>
+      <w:lvlText w:val=""/>
+      <w:lvlJc w:val="left"/>
+      <w:pPr>
+        <w:ind w:left="5040" w:hanging="360"/>
+      </w:pPr>
+      <w:rPr>
+        <w:rFonts w:ascii="Symbol" w:hAnsi="Symbol" w:hint="default"/>
+      </w:rPr>
+    </w:lvl>
+    <w:lvl w:ilvl="7" w:tplc="04090003" w:tentative="1">
+      <w:start w:val="1"/>
+      <w:numFmt w:val="bullet"/>
+      <w:lvlText w:val="o"/>
+      <w:lvlJc w:val="left"/>
+      <w:pPr>
+        <w:ind w:left="5760" w:hanging="360"/>
+      </w:pPr>
+      <w:rPr>
+        <w:rFonts w:ascii="Courier New" w:hAnsi="Courier New" w:cs="Courier New" w:hint="default"/>
+      </w:rPr>
+    </w:lvl>
+    <w:lvl w:ilvl="8" w:tplc="04090005" w:tentative="1">
+      <w:start w:val="1"/>
+      <w:numFmt w:val="bullet"/>
+      <w:lvlText w:val=""/>
+      <w:lvlJc w:val="left"/>
+      <w:pPr>
+        <w:ind w:left="6480" w:hanging="360"/>
+      </w:pPr>
+      <w:rPr>
+        <w:rFonts w:ascii="Wingdings" w:hAnsi="Wingdings" w:hint="default"/>
+      </w:rPr>
+    </w:lvl>
+  </w:abstractNum>
+  <w:abstractNum w:abstractNumId="18" w15:restartNumberingAfterBreak="0">
     <w:nsid w:val="45A80CC3"/>
     <w:multiLevelType w:val="hybridMultilevel"/>
     <w:tmpl w:val="3E58257A"/>
@@ -7361,7 +8228,7 @@
       </w:pPr>
     </w:lvl>
   </w:abstractNum>
-  <w:abstractNum w:abstractNumId="16" w15:restartNumberingAfterBreak="0">
+  <w:abstractNum w:abstractNumId="19" w15:restartNumberingAfterBreak="0">
     <w:nsid w:val="56791C9E"/>
     <w:multiLevelType w:val="hybridMultilevel"/>
     <w:tmpl w:val="2B667228"/>
@@ -7450,7 +8317,7 @@
       </w:pPr>
     </w:lvl>
   </w:abstractNum>
-  <w:abstractNum w:abstractNumId="17" w15:restartNumberingAfterBreak="0">
+  <w:abstractNum w:abstractNumId="20" w15:restartNumberingAfterBreak="0">
     <w:nsid w:val="568B684A"/>
     <w:multiLevelType w:val="hybridMultilevel"/>
     <w:tmpl w:val="37CCE612"/>
@@ -7539,7 +8406,7 @@
       </w:pPr>
     </w:lvl>
   </w:abstractNum>
-  <w:abstractNum w:abstractNumId="18" w15:restartNumberingAfterBreak="0">
+  <w:abstractNum w:abstractNumId="21" w15:restartNumberingAfterBreak="0">
     <w:nsid w:val="6488715E"/>
     <w:multiLevelType w:val="hybridMultilevel"/>
     <w:tmpl w:val="39D2820E"/>
@@ -7652,7 +8519,7 @@
       </w:rPr>
     </w:lvl>
   </w:abstractNum>
-  <w:abstractNum w:abstractNumId="19" w15:restartNumberingAfterBreak="0">
+  <w:abstractNum w:abstractNumId="22" w15:restartNumberingAfterBreak="0">
     <w:nsid w:val="68710F3D"/>
     <w:multiLevelType w:val="hybridMultilevel"/>
     <w:tmpl w:val="062280D6"/>
@@ -7741,7 +8608,7 @@
       </w:pPr>
     </w:lvl>
   </w:abstractNum>
-  <w:abstractNum w:abstractNumId="20" w15:restartNumberingAfterBreak="0">
+  <w:abstractNum w:abstractNumId="23" w15:restartNumberingAfterBreak="0">
     <w:nsid w:val="6FC81BBB"/>
     <w:multiLevelType w:val="hybridMultilevel"/>
     <w:tmpl w:val="2DE27C8A"/>
@@ -7854,7 +8721,7 @@
       </w:rPr>
     </w:lvl>
   </w:abstractNum>
-  <w:abstractNum w:abstractNumId="21" w15:restartNumberingAfterBreak="0">
+  <w:abstractNum w:abstractNumId="24" w15:restartNumberingAfterBreak="0">
     <w:nsid w:val="705B2B06"/>
     <w:multiLevelType w:val="hybridMultilevel"/>
     <w:tmpl w:val="920AEE4C"/>
@@ -7967,7 +8834,7 @@
       </w:rPr>
     </w:lvl>
   </w:abstractNum>
-  <w:abstractNum w:abstractNumId="22" w15:restartNumberingAfterBreak="0">
+  <w:abstractNum w:abstractNumId="25" w15:restartNumberingAfterBreak="0">
     <w:nsid w:val="72FD2691"/>
     <w:multiLevelType w:val="hybridMultilevel"/>
     <w:tmpl w:val="7FB26CF8"/>
@@ -8078,13 +8945,102 @@
       <w:rPr>
         <w:rFonts w:ascii="Wingdings" w:hAnsi="Wingdings" w:cs="Wingdings" w:hint="default"/>
       </w:rPr>
+    </w:lvl>
+  </w:abstractNum>
+  <w:abstractNum w:abstractNumId="26" w15:restartNumberingAfterBreak="0">
+    <w:nsid w:val="755D4FDD"/>
+    <w:multiLevelType w:val="hybridMultilevel"/>
+    <w:tmpl w:val="271A54CA"/>
+    <w:lvl w:ilvl="0" w:tplc="0409000F">
+      <w:start w:val="1"/>
+      <w:numFmt w:val="decimal"/>
+      <w:lvlText w:val="%1."/>
+      <w:lvlJc w:val="left"/>
+      <w:pPr>
+        <w:ind w:left="720" w:hanging="360"/>
+      </w:pPr>
+      <w:rPr>
+        <w:rFonts w:hint="default"/>
+      </w:rPr>
+    </w:lvl>
+    <w:lvl w:ilvl="1" w:tplc="04090019" w:tentative="1">
+      <w:start w:val="1"/>
+      <w:numFmt w:val="lowerLetter"/>
+      <w:lvlText w:val="%2."/>
+      <w:lvlJc w:val="left"/>
+      <w:pPr>
+        <w:ind w:left="1440" w:hanging="360"/>
+      </w:pPr>
+    </w:lvl>
+    <w:lvl w:ilvl="2" w:tplc="0409001B" w:tentative="1">
+      <w:start w:val="1"/>
+      <w:numFmt w:val="lowerRoman"/>
+      <w:lvlText w:val="%3."/>
+      <w:lvlJc w:val="right"/>
+      <w:pPr>
+        <w:ind w:left="2160" w:hanging="180"/>
+      </w:pPr>
+    </w:lvl>
+    <w:lvl w:ilvl="3" w:tplc="0409000F" w:tentative="1">
+      <w:start w:val="1"/>
+      <w:numFmt w:val="decimal"/>
+      <w:lvlText w:val="%4."/>
+      <w:lvlJc w:val="left"/>
+      <w:pPr>
+        <w:ind w:left="2880" w:hanging="360"/>
+      </w:pPr>
+    </w:lvl>
+    <w:lvl w:ilvl="4" w:tplc="04090019" w:tentative="1">
+      <w:start w:val="1"/>
+      <w:numFmt w:val="lowerLetter"/>
+      <w:lvlText w:val="%5."/>
+      <w:lvlJc w:val="left"/>
+      <w:pPr>
+        <w:ind w:left="3600" w:hanging="360"/>
+      </w:pPr>
+    </w:lvl>
+    <w:lvl w:ilvl="5" w:tplc="0409001B" w:tentative="1">
+      <w:start w:val="1"/>
+      <w:numFmt w:val="lowerRoman"/>
+      <w:lvlText w:val="%6."/>
+      <w:lvlJc w:val="right"/>
+      <w:pPr>
+        <w:ind w:left="4320" w:hanging="180"/>
+      </w:pPr>
+    </w:lvl>
+    <w:lvl w:ilvl="6" w:tplc="0409000F" w:tentative="1">
+      <w:start w:val="1"/>
+      <w:numFmt w:val="decimal"/>
+      <w:lvlText w:val="%7."/>
+      <w:lvlJc w:val="left"/>
+      <w:pPr>
+        <w:ind w:left="5040" w:hanging="360"/>
+      </w:pPr>
+    </w:lvl>
+    <w:lvl w:ilvl="7" w:tplc="04090019" w:tentative="1">
+      <w:start w:val="1"/>
+      <w:numFmt w:val="lowerLetter"/>
+      <w:lvlText w:val="%8."/>
+      <w:lvlJc w:val="left"/>
+      <w:pPr>
+        <w:ind w:left="5760" w:hanging="360"/>
+      </w:pPr>
+    </w:lvl>
+    <w:lvl w:ilvl="8" w:tplc="0409001B" w:tentative="1">
+      <w:start w:val="1"/>
+      <w:numFmt w:val="lowerRoman"/>
+      <w:lvlText w:val="%9."/>
+      <w:lvlJc w:val="right"/>
+      <w:pPr>
+        <w:ind w:left="6480" w:hanging="180"/>
+      </w:pPr>
     </w:lvl>
   </w:abstractNum>
   <w:num w:numId="1">
     <w:abstractNumId w:val="8"/>
   </w:num>
   <w:num w:numId="2">
-    <w:abstractNumId w:val="21"/>
+    <w:abstractNumId w:val="24"/>
   </w:num>
   <w:num w:numId="3">
     <w:abstractNumId w:val="4"/>
@@ -8096,7 +9052,7 @@
     <w:abstractNumId w:val="11"/>
   </w:num>
   <w:num w:numId="6">
-    <w:abstractNumId w:val="16"/>
+    <w:abstractNumId w:val="19"/>
   </w:num>
   <w:num w:numId="7">
     <w:abstractNumId w:val="1"/>
@@ -8105,13 +9061,13 @@
     <w:abstractNumId w:val="2"/>
   </w:num>
   <w:num w:numId="9">
-    <w:abstractNumId w:val="22"/>
+    <w:abstractNumId w:val="25"/>
   </w:num>
   <w:num w:numId="10">
-    <w:abstractNumId w:val="18"/>
+    <w:abstractNumId w:val="21"/>
   </w:num>
   <w:num w:numId="11">
-    <w:abstractNumId w:val="20"/>
+    <w:abstractNumId w:val="23"/>
   </w:num>
   <w:num w:numId="12">
     <w:abstractNumId w:val="0"/>
@@ -8120,34 +9076,46 @@
     <w:abstractNumId w:val="3"/>
   </w:num>
   <w:num w:numId="14">
-    <w:abstractNumId w:val="13"/>
+    <w:abstractNumId w:val="15"/>
   </w:num>
   <w:num w:numId="15">
     <w:abstractNumId w:val="5"/>
   </w:num>
   <w:num w:numId="16">
-    <w:abstractNumId w:val="19"/>
+    <w:abstractNumId w:val="22"/>
   </w:num>
   <w:num w:numId="17">
-    <w:abstractNumId w:val="17"/>
+    <w:abstractNumId w:val="20"/>
   </w:num>
   <w:num w:numId="18">
     <w:abstractNumId w:val="7"/>
   </w:num>
   <w:num w:numId="19">
-    <w:abstractNumId w:val="14"/>
+    <w:abstractNumId w:val="16"/>
   </w:num>
   <w:num w:numId="20">
     <w:abstractNumId w:val="9"/>
   </w:num>
   <w:num w:numId="21">
-    <w:abstractNumId w:val="12"/>
+    <w:abstractNumId w:val="13"/>
   </w:num>
   <w:num w:numId="22">
     <w:abstractNumId w:val="6"/>
   </w:num>
   <w:num w:numId="23">
-    <w:abstractNumId w:val="15"/>
+    <w:abstractNumId w:val="18"/>
+  </w:num>
+  <w:num w:numId="24">
+    <w:abstractNumId w:val="17"/>
+  </w:num>
+  <w:num w:numId="25">
+    <w:abstractNumId w:val="12"/>
+  </w:num>
+  <w:num w:numId="26">
+    <w:abstractNumId w:val="26"/>
+  </w:num>
+  <w:num w:numId="27">
+    <w:abstractNumId w:val="14"/>
   </w:num>
 </w:numbering>
 </file>

</xml_diff>